<commit_message>
change pay drinks to loading the card
</commit_message>
<xml_diff>
--- a/useCaseReport.docx
+++ b/useCaseReport.docx
@@ -5,16 +5,28 @@
     <w:p>
       <w:pPr>
         <w:pStyle w:val="Heading1"/>
-      </w:pPr>
-      <w:r>
+        <w:rPr>
+          <w:lang w:val="en-US"/>
+        </w:rPr>
+      </w:pPr>
+      <w:r>
+        <w:rPr>
+          <w:lang w:val="en-US"/>
+        </w:rPr>
         <w:t>Use Case Report</w:t>
       </w:r>
     </w:p>
     <w:p>
       <w:pPr>
         <w:pStyle w:val="Heading2"/>
-      </w:pPr>
-      <w:r>
+        <w:rPr>
+          <w:lang w:val="en-US"/>
+        </w:rPr>
+      </w:pPr>
+      <w:r>
+        <w:rPr>
+          <w:lang w:val="en-US"/>
+        </w:rPr>
         <w:t>Desktop Application</w:t>
       </w:r>
     </w:p>
@@ -470,6 +482,8 @@
         </w:rPr>
         <w:t>.</w:t>
       </w:r>
+      <w:bookmarkStart w:id="0" w:name="_GoBack"/>
+      <w:bookmarkEnd w:id="0"/>
     </w:p>
     <w:p>
       <w:pPr>
@@ -630,6 +644,33 @@
         <w:rPr>
           <w:lang w:val="en-US"/>
         </w:rPr>
+        <w:t>Loading Cards</w:t>
+      </w:r>
+    </w:p>
+    <w:p>
+      <w:pPr>
+        <w:rPr>
+          <w:lang w:val="en-US"/>
+        </w:rPr>
+      </w:pPr>
+      <w:r>
+        <w:rPr>
+          <w:lang w:val="en-US"/>
+        </w:rPr>
+        <w:t>To pay drinks the party member needs to load money to his card. At a party there is a station where you can load your card.</w:t>
+      </w:r>
+    </w:p>
+    <w:p>
+      <w:pPr>
+        <w:pStyle w:val="Heading3"/>
+        <w:rPr>
+          <w:lang w:val="en-US"/>
+        </w:rPr>
+      </w:pPr>
+      <w:r>
+        <w:rPr>
+          <w:lang w:val="en-US"/>
+        </w:rPr>
         <w:t>Create Algorithm</w:t>
       </w:r>
     </w:p>
@@ -784,8 +825,6 @@
         </w:rPr>
         <w:t>The notification can be vibration.</w:t>
       </w:r>
-      <w:bookmarkStart w:id="0" w:name="_GoBack"/>
-      <w:bookmarkEnd w:id="0"/>
     </w:p>
     <w:sectPr>
       <w:pgSz w:w="11906" w:h="16838"/>

</xml_diff>